<commit_message>
Tiny proposed changes to the abstract
</commit_message>
<xml_diff>
--- a/JoSaDSE-Webinar-Oct21/Astract.docx
+++ b/JoSaDSE-Webinar-Oct21/Astract.docx
@@ -1,6 +1,6 @@
 
 <file path=word/document.xml><?xml version="1.0" encoding="utf-8"?>
-<w:document xmlns:wpc="http://schemas.microsoft.com/office/word/2010/wordprocessingCanvas" xmlns:cx="http://schemas.microsoft.com/office/drawing/2014/chartex" xmlns:cx1="http://schemas.microsoft.com/office/drawing/2015/9/8/chartex" xmlns:cx2="http://schemas.microsoft.com/office/drawing/2015/10/21/chartex" xmlns:cx3="http://schemas.microsoft.com/office/drawing/2016/5/9/chartex" xmlns:cx4="http://schemas.microsoft.com/office/drawing/2016/5/10/chartex" xmlns:cx5="http://schemas.microsoft.com/office/drawing/2016/5/11/chartex" xmlns:cx6="http://schemas.microsoft.com/office/drawing/2016/5/12/chartex" xmlns:cx7="http://schemas.microsoft.com/office/drawing/2016/5/13/chartex" xmlns:cx8="http://schemas.microsoft.com/office/drawing/2016/5/14/chartex" xmlns:mc="http://schemas.openxmlformats.org/markup-compatibility/2006" xmlns:aink="http://schemas.microsoft.com/office/drawing/2016/ink" xmlns:am3d="http://schemas.microsoft.com/office/drawing/2017/model3d" xmlns:o="urn:schemas-microsoft-com:office:office" xmlns:r="http://schemas.openxmlformats.org/officeDocument/2006/relationships" xmlns:m="http://schemas.openxmlformats.org/officeDocument/2006/math" xmlns:v="urn:schemas-microsoft-com:vml" xmlns:wp14="http://schemas.microsoft.com/office/word/2010/wordprocessingDrawing" xmlns:wp="http://schemas.openxmlformats.org/drawingml/2006/wordprocessingDrawing" xmlns:w10="urn:schemas-microsoft-com:office:word" xmlns:w="http://schemas.openxmlformats.org/wordprocessingml/2006/main" xmlns:w14="http://schemas.microsoft.com/office/word/2010/wordml" xmlns:w15="http://schemas.microsoft.com/office/word/2012/wordml" xmlns:w16cex="http://schemas.microsoft.com/office/word/2018/wordml/cex" xmlns:w16cid="http://schemas.microsoft.com/office/word/2016/wordml/cid" xmlns:w16="http://schemas.microsoft.com/office/word/2018/wordml" xmlns:w16se="http://schemas.microsoft.com/office/word/2015/wordml/symex" xmlns:wpg="http://schemas.microsoft.com/office/word/2010/wordprocessingGroup" xmlns:wpi="http://schemas.microsoft.com/office/word/2010/wordprocessingInk" xmlns:wne="http://schemas.microsoft.com/office/word/2006/wordml" xmlns:wps="http://schemas.microsoft.com/office/word/2010/wordprocessingShape" mc:Ignorable="w14 w15 w16se w16cid w16 w16cex wp14">
+<w:document xmlns:wpc="http://schemas.microsoft.com/office/word/2010/wordprocessingCanvas" xmlns:cx="http://schemas.microsoft.com/office/drawing/2014/chartex" xmlns:cx1="http://schemas.microsoft.com/office/drawing/2015/9/8/chartex" xmlns:cx2="http://schemas.microsoft.com/office/drawing/2015/10/21/chartex" xmlns:cx3="http://schemas.microsoft.com/office/drawing/2016/5/9/chartex" xmlns:cx4="http://schemas.microsoft.com/office/drawing/2016/5/10/chartex" xmlns:cx5="http://schemas.microsoft.com/office/drawing/2016/5/11/chartex" xmlns:cx6="http://schemas.microsoft.com/office/drawing/2016/5/12/chartex" xmlns:cx7="http://schemas.microsoft.com/office/drawing/2016/5/13/chartex" xmlns:cx8="http://schemas.microsoft.com/office/drawing/2016/5/14/chartex" xmlns:mc="http://schemas.openxmlformats.org/markup-compatibility/2006" xmlns:aink="http://schemas.microsoft.com/office/drawing/2016/ink" xmlns:am3d="http://schemas.microsoft.com/office/drawing/2017/model3d" xmlns:o="urn:schemas-microsoft-com:office:office" xmlns:r="http://schemas.openxmlformats.org/officeDocument/2006/relationships" xmlns:m="http://schemas.openxmlformats.org/officeDocument/2006/math" xmlns:v="urn:schemas-microsoft-com:vml" xmlns:wp14="http://schemas.microsoft.com/office/word/2010/wordprocessingDrawing" xmlns:wp="http://schemas.openxmlformats.org/drawingml/2006/wordprocessingDrawing" xmlns:w10="urn:schemas-microsoft-com:office:word" xmlns:w="http://schemas.openxmlformats.org/wordprocessingml/2006/main" xmlns:w14="http://schemas.microsoft.com/office/word/2010/wordml" xmlns:w15="http://schemas.microsoft.com/office/word/2012/wordml" xmlns:w16cex="http://schemas.microsoft.com/office/word/2018/wordml/cex" xmlns:w16cid="http://schemas.microsoft.com/office/word/2016/wordml/cid" xmlns:w16="http://schemas.microsoft.com/office/word/2018/wordml" xmlns:w16sdtdh="http://schemas.microsoft.com/office/word/2020/wordml/sdtdatahash" xmlns:w16se="http://schemas.microsoft.com/office/word/2015/wordml/symex" xmlns:wpg="http://schemas.microsoft.com/office/word/2010/wordprocessingGroup" xmlns:wpi="http://schemas.microsoft.com/office/word/2010/wordprocessingInk" xmlns:wne="http://schemas.microsoft.com/office/word/2006/wordml" xmlns:wps="http://schemas.microsoft.com/office/word/2010/wordprocessingShape" mc:Ignorable="w14 w15 w16se w16cid w16 w16cex w16sdtdh wp14">
   <w:body>
     <w:p/>
     <w:p>
@@ -197,6 +197,79 @@
         <w:t>hallenges</w:t>
       </w:r>
     </w:p>
+    <w:p>
+      <w:pPr>
+        <w:rPr>
+          <w:i/>
+          <w:iCs/>
+          <w:sz w:val="20"/>
+          <w:szCs w:val="20"/>
+        </w:rPr>
+      </w:pPr>
+      <w:r>
+        <w:rPr>
+          <w:i/>
+          <w:iCs/>
+          <w:sz w:val="20"/>
+          <w:szCs w:val="20"/>
+        </w:rPr>
+        <w:t>Dr Julia Polak (</w:t>
+      </w:r>
+      <w:r>
+        <w:rPr>
+          <w:i/>
+          <w:iCs/>
+          <w:sz w:val="20"/>
+          <w:szCs w:val="20"/>
+        </w:rPr>
+        <w:t>University of Melbourne</w:t>
+      </w:r>
+      <w:r>
+        <w:rPr>
+          <w:i/>
+          <w:iCs/>
+          <w:sz w:val="20"/>
+          <w:szCs w:val="20"/>
+        </w:rPr>
+        <w:t xml:space="preserve">) and </w:t>
+      </w:r>
+      <w:r>
+        <w:rPr>
+          <w:i/>
+          <w:iCs/>
+          <w:sz w:val="20"/>
+          <w:szCs w:val="20"/>
+        </w:rPr>
+        <w:t xml:space="preserve">Professor Dianne Cook </w:t>
+      </w:r>
+      <w:r>
+        <w:rPr>
+          <w:i/>
+          <w:iCs/>
+          <w:sz w:val="20"/>
+          <w:szCs w:val="20"/>
+        </w:rPr>
+        <w:t>(</w:t>
+      </w:r>
+      <w:r>
+        <w:rPr>
+          <w:i/>
+          <w:iCs/>
+          <w:sz w:val="20"/>
+          <w:szCs w:val="20"/>
+        </w:rPr>
+        <w:t>Monash University</w:t>
+      </w:r>
+      <w:r>
+        <w:rPr>
+          <w:i/>
+          <w:iCs/>
+          <w:sz w:val="20"/>
+          <w:szCs w:val="20"/>
+        </w:rPr>
+        <w:t>)</w:t>
+      </w:r>
+    </w:p>
     <w:p/>
     <w:p>
       <w:r>
@@ -257,7 +330,15 @@
       </w:r>
       <w:proofErr w:type="gramEnd"/>
       <w:r>
-        <w:t xml:space="preserve"> they released a simplified service that is ideal for instructors to run competitions in a classroom setting. This paper describes the results of an experiment to determine if participating in a predictive </w:t>
+        <w:t xml:space="preserve"> they released a simplified service that is ideal for instructors to run competitions in a classroom setting. This </w:t>
+      </w:r>
+      <w:proofErr w:type="spellStart"/>
+      <w:r>
+        <w:t>wbinar</w:t>
+      </w:r>
+      <w:proofErr w:type="spellEnd"/>
+      <w:r>
+        <w:t xml:space="preserve"> describes the results of an experiment to determine if participating in a predictive </w:t>
       </w:r>
       <w:proofErr w:type="spellStart"/>
       <w:r>
@@ -320,6 +401,7 @@
         <w:t>oint work with Professor Dianne Cook, Monash University</w:t>
       </w:r>
     </w:p>
+    <w:p/>
     <w:p>
       <w:r>
         <w:t xml:space="preserve">Bio - </w:t>
@@ -344,8 +426,13 @@
       <w:r>
         <w:t xml:space="preserve">the </w:t>
       </w:r>
-      <w:r>
-        <w:t xml:space="preserve">University of Melbourne. She </w:t>
+      <w:bookmarkStart w:id="0" w:name="_Hlk84429243"/>
+      <w:r>
+        <w:t>University of Melbourne</w:t>
+      </w:r>
+      <w:bookmarkEnd w:id="0"/>
+      <w:r>
+        <w:t xml:space="preserve">. She </w:t>
       </w:r>
       <w:r>
         <w:t>ha</w:t>
@@ -374,13 +461,7 @@
         <w:t xml:space="preserve">Di Cook is a Professor in Econometrics and Business Statistics at Monash University in Melbourne. </w:t>
       </w:r>
       <w:r>
-        <w:t>Her research is in the area of data visualisation, especially the visualisation of high-dimensional data using t</w:t>
-      </w:r>
-      <w:r>
-        <w:t>o</w:t>
-      </w:r>
-      <w:r>
-        <w:t>urs with low-dimensional projections, and projection pursuit. A current focus is on bridging the gap between exploratory graphics and statistical inference.</w:t>
+        <w:t>Her research is in the area of data visualisation, especially the visualisation of high-dimensional data using tours with low-dimensional projections, and projection pursuit. A current focus is on bridging the gap between exploratory graphics and statistical inference.</w:t>
       </w:r>
     </w:p>
     <w:p/>
@@ -397,7 +478,7 @@
 </file>
 
 <file path=word/numbering.xml><?xml version="1.0" encoding="utf-8"?>
-<w:numbering xmlns:wpc="http://schemas.microsoft.com/office/word/2010/wordprocessingCanvas" xmlns:cx="http://schemas.microsoft.com/office/drawing/2014/chartex" xmlns:cx1="http://schemas.microsoft.com/office/drawing/2015/9/8/chartex" xmlns:cx2="http://schemas.microsoft.com/office/drawing/2015/10/21/chartex" xmlns:cx3="http://schemas.microsoft.com/office/drawing/2016/5/9/chartex" xmlns:cx4="http://schemas.microsoft.com/office/drawing/2016/5/10/chartex" xmlns:cx5="http://schemas.microsoft.com/office/drawing/2016/5/11/chartex" xmlns:cx6="http://schemas.microsoft.com/office/drawing/2016/5/12/chartex" xmlns:cx7="http://schemas.microsoft.com/office/drawing/2016/5/13/chartex" xmlns:cx8="http://schemas.microsoft.com/office/drawing/2016/5/14/chartex" xmlns:mc="http://schemas.openxmlformats.org/markup-compatibility/2006" xmlns:aink="http://schemas.microsoft.com/office/drawing/2016/ink" xmlns:am3d="http://schemas.microsoft.com/office/drawing/2017/model3d" xmlns:o="urn:schemas-microsoft-com:office:office" xmlns:r="http://schemas.openxmlformats.org/officeDocument/2006/relationships" xmlns:m="http://schemas.openxmlformats.org/officeDocument/2006/math" xmlns:v="urn:schemas-microsoft-com:vml" xmlns:wp14="http://schemas.microsoft.com/office/word/2010/wordprocessingDrawing" xmlns:wp="http://schemas.openxmlformats.org/drawingml/2006/wordprocessingDrawing" xmlns:w10="urn:schemas-microsoft-com:office:word" xmlns:w="http://schemas.openxmlformats.org/wordprocessingml/2006/main" xmlns:w14="http://schemas.microsoft.com/office/word/2010/wordml" xmlns:w15="http://schemas.microsoft.com/office/word/2012/wordml" xmlns:w16cex="http://schemas.microsoft.com/office/word/2018/wordml/cex" xmlns:w16cid="http://schemas.microsoft.com/office/word/2016/wordml/cid" xmlns:w16="http://schemas.microsoft.com/office/word/2018/wordml" xmlns:w16se="http://schemas.microsoft.com/office/word/2015/wordml/symex" xmlns:wpg="http://schemas.microsoft.com/office/word/2010/wordprocessingGroup" xmlns:wpi="http://schemas.microsoft.com/office/word/2010/wordprocessingInk" xmlns:wne="http://schemas.microsoft.com/office/word/2006/wordml" xmlns:wps="http://schemas.microsoft.com/office/word/2010/wordprocessingShape" mc:Ignorable="w14 w15 w16se w16cid w16 w16cex wp14">
+<w:numbering xmlns:wpc="http://schemas.microsoft.com/office/word/2010/wordprocessingCanvas" xmlns:cx="http://schemas.microsoft.com/office/drawing/2014/chartex" xmlns:cx1="http://schemas.microsoft.com/office/drawing/2015/9/8/chartex" xmlns:cx2="http://schemas.microsoft.com/office/drawing/2015/10/21/chartex" xmlns:cx3="http://schemas.microsoft.com/office/drawing/2016/5/9/chartex" xmlns:cx4="http://schemas.microsoft.com/office/drawing/2016/5/10/chartex" xmlns:cx5="http://schemas.microsoft.com/office/drawing/2016/5/11/chartex" xmlns:cx6="http://schemas.microsoft.com/office/drawing/2016/5/12/chartex" xmlns:cx7="http://schemas.microsoft.com/office/drawing/2016/5/13/chartex" xmlns:cx8="http://schemas.microsoft.com/office/drawing/2016/5/14/chartex" xmlns:mc="http://schemas.openxmlformats.org/markup-compatibility/2006" xmlns:aink="http://schemas.microsoft.com/office/drawing/2016/ink" xmlns:am3d="http://schemas.microsoft.com/office/drawing/2017/model3d" xmlns:o="urn:schemas-microsoft-com:office:office" xmlns:r="http://schemas.openxmlformats.org/officeDocument/2006/relationships" xmlns:m="http://schemas.openxmlformats.org/officeDocument/2006/math" xmlns:v="urn:schemas-microsoft-com:vml" xmlns:wp14="http://schemas.microsoft.com/office/word/2010/wordprocessingDrawing" xmlns:wp="http://schemas.openxmlformats.org/drawingml/2006/wordprocessingDrawing" xmlns:w10="urn:schemas-microsoft-com:office:word" xmlns:w="http://schemas.openxmlformats.org/wordprocessingml/2006/main" xmlns:w14="http://schemas.microsoft.com/office/word/2010/wordml" xmlns:w15="http://schemas.microsoft.com/office/word/2012/wordml" xmlns:w16cex="http://schemas.microsoft.com/office/word/2018/wordml/cex" xmlns:w16cid="http://schemas.microsoft.com/office/word/2016/wordml/cid" xmlns:w16="http://schemas.microsoft.com/office/word/2018/wordml" xmlns:w16sdtdh="http://schemas.microsoft.com/office/word/2020/wordml/sdtdatahash" xmlns:w16se="http://schemas.microsoft.com/office/word/2015/wordml/symex" xmlns:wpg="http://schemas.microsoft.com/office/word/2010/wordprocessingGroup" xmlns:wpi="http://schemas.microsoft.com/office/word/2010/wordprocessingInk" xmlns:wne="http://schemas.microsoft.com/office/word/2006/wordml" xmlns:wps="http://schemas.microsoft.com/office/word/2010/wordprocessingShape" mc:Ignorable="w14 w15 w16se w16cid w16 w16cex w16sdtdh wp14">
   <w:abstractNum w:abstractNumId="0" w15:restartNumberingAfterBreak="0">
     <w:nsid w:val="493067E0"/>
     <w:multiLevelType w:val="hybridMultilevel"/>
@@ -518,7 +599,7 @@
 </file>
 
 <file path=word/styles.xml><?xml version="1.0" encoding="utf-8"?>
-<w:styles xmlns:mc="http://schemas.openxmlformats.org/markup-compatibility/2006" xmlns:r="http://schemas.openxmlformats.org/officeDocument/2006/relationships" xmlns:w="http://schemas.openxmlformats.org/wordprocessingml/2006/main" xmlns:w14="http://schemas.microsoft.com/office/word/2010/wordml" xmlns:w15="http://schemas.microsoft.com/office/word/2012/wordml" xmlns:w16cex="http://schemas.microsoft.com/office/word/2018/wordml/cex" xmlns:w16cid="http://schemas.microsoft.com/office/word/2016/wordml/cid" xmlns:w16="http://schemas.microsoft.com/office/word/2018/wordml" xmlns:w16se="http://schemas.microsoft.com/office/word/2015/wordml/symex" mc:Ignorable="w14 w15 w16se w16cid w16 w16cex">
+<w:styles xmlns:mc="http://schemas.openxmlformats.org/markup-compatibility/2006" xmlns:r="http://schemas.openxmlformats.org/officeDocument/2006/relationships" xmlns:w="http://schemas.openxmlformats.org/wordprocessingml/2006/main" xmlns:w14="http://schemas.microsoft.com/office/word/2010/wordml" xmlns:w15="http://schemas.microsoft.com/office/word/2012/wordml" xmlns:w16cex="http://schemas.microsoft.com/office/word/2018/wordml/cex" xmlns:w16cid="http://schemas.microsoft.com/office/word/2016/wordml/cid" xmlns:w16="http://schemas.microsoft.com/office/word/2018/wordml" xmlns:w16sdtdh="http://schemas.microsoft.com/office/word/2020/wordml/sdtdatahash" xmlns:w16se="http://schemas.microsoft.com/office/word/2015/wordml/symex" mc:Ignorable="w14 w15 w16se w16cid w16 w16cex w16sdtdh">
   <w:docDefaults>
     <w:rPrDefault>
       <w:rPr>
@@ -919,6 +1000,7 @@
   <w:style w:type="character" w:default="1" w:styleId="DefaultParagraphFont">
     <w:name w:val="Default Paragraph Font"/>
     <w:uiPriority w:val="1"/>
+    <w:semiHidden/>
     <w:unhideWhenUsed/>
   </w:style>
   <w:style w:type="table" w:default="1" w:styleId="TableNormal">

</xml_diff>